<commit_message>
Completed Project Self Evaluation
</commit_message>
<xml_diff>
--- a/Project 2 Evaluation Tool - DEN - Buck_William.docx
+++ b/Project 2 Evaluation Tool - DEN - Buck_William.docx
@@ -145,8 +145,8 @@
       <w:pPr>
         <w:pStyle w:val="NormalWeb"/>
         <w:numPr>
-          <w:ilvl w:val="1"/>
-          <w:numId w:val="9"/>
+          <w:ilvl w:val="0"/>
+          <w:numId w:val="17"/>
         </w:numPr>
         <w:spacing w:before="0" w:beforeAutospacing="0" w:after="0" w:afterAutospacing="0"/>
         <w:textAlignment w:val="baseline"/>
@@ -171,8 +171,8 @@
       <w:pPr>
         <w:pStyle w:val="NormalWeb"/>
         <w:numPr>
-          <w:ilvl w:val="1"/>
-          <w:numId w:val="9"/>
+          <w:ilvl w:val="0"/>
+          <w:numId w:val="17"/>
         </w:numPr>
         <w:spacing w:before="0" w:beforeAutospacing="0" w:after="0" w:afterAutospacing="0"/>
         <w:textAlignment w:val="baseline"/>
@@ -197,8 +197,8 @@
       <w:pPr>
         <w:pStyle w:val="NormalWeb"/>
         <w:numPr>
-          <w:ilvl w:val="1"/>
-          <w:numId w:val="9"/>
+          <w:ilvl w:val="0"/>
+          <w:numId w:val="17"/>
         </w:numPr>
         <w:spacing w:before="0" w:beforeAutospacing="0" w:after="0" w:afterAutospacing="0"/>
         <w:textAlignment w:val="baseline"/>
@@ -376,7 +376,7 @@
         </w:rPr>
         <w:t xml:space="preserve">. According to the Zen of Python, “There should be one-- and preferably only one --obvious way to do it. Although that way may not be obvious at first unless you're Dutch.” Keep in mind that none of your instructors are Dutch and while we do our best to adhere to </w:t>
       </w:r>
-      <w:hyperlink r:id="rId5" w:history="1">
+      <w:hyperlink r:id="rId6" w:history="1">
         <w:r>
           <w:rPr>
             <w:rStyle w:val="Hyperlink"/>
@@ -395,7 +395,27 @@
           <w:sz w:val="22"/>
           <w:szCs w:val="22"/>
         </w:rPr>
-        <w:t xml:space="preserve">, we may do things that are less than Pythonic. </w:t>
+        <w:t xml:space="preserve">, we may do things that are less than </w:t>
+      </w:r>
+      <w:proofErr w:type="spellStart"/>
+      <w:r>
+        <w:rPr>
+          <w:rFonts w:ascii="Arial" w:hAnsi="Arial" w:cs="Arial"/>
+          <w:color w:val="000000"/>
+          <w:sz w:val="22"/>
+          <w:szCs w:val="22"/>
+        </w:rPr>
+        <w:t>Pythonic</w:t>
+      </w:r>
+      <w:proofErr w:type="spellEnd"/>
+      <w:r>
+        <w:rPr>
+          <w:rFonts w:ascii="Arial" w:hAnsi="Arial" w:cs="Arial"/>
+          <w:color w:val="000000"/>
+          <w:sz w:val="22"/>
+          <w:szCs w:val="22"/>
+        </w:rPr>
+        <w:t xml:space="preserve">. </w:t>
       </w:r>
     </w:p>
     <w:p>
@@ -423,7 +443,8 @@
         </w:rPr>
         <w:t xml:space="preserve">You should use the </w:t>
       </w:r>
-      <w:hyperlink r:id="rId6" w:history="1">
+      <w:hyperlink r:id="rId7" w:history="1">
+        <w:proofErr w:type="spellStart"/>
         <w:r>
           <w:rPr>
             <w:rStyle w:val="Hyperlink"/>
@@ -434,6 +455,7 @@
           </w:rPr>
           <w:t>Skitch</w:t>
         </w:r>
+        <w:proofErr w:type="spellEnd"/>
       </w:hyperlink>
       <w:r>
         <w:rPr>
@@ -501,7 +523,27 @@
           <w:sz w:val="22"/>
           <w:szCs w:val="22"/>
         </w:rPr>
-        <w:t>Project 2 Evluation Rubric</w:t>
+        <w:t xml:space="preserve">Project 2 </w:t>
+      </w:r>
+      <w:proofErr w:type="spellStart"/>
+      <w:r>
+        <w:rPr>
+          <w:rFonts w:ascii="Arial" w:hAnsi="Arial" w:cs="Arial"/>
+          <w:color w:val="000000"/>
+          <w:sz w:val="22"/>
+          <w:szCs w:val="22"/>
+        </w:rPr>
+        <w:t>Evluation</w:t>
+      </w:r>
+      <w:proofErr w:type="spellEnd"/>
+      <w:r>
+        <w:rPr>
+          <w:rFonts w:ascii="Arial" w:hAnsi="Arial" w:cs="Arial"/>
+          <w:color w:val="000000"/>
+          <w:sz w:val="22"/>
+          <w:szCs w:val="22"/>
+        </w:rPr>
+        <w:t xml:space="preserve"> Rubric</w:t>
       </w:r>
     </w:p>
     <w:p>
@@ -711,7 +753,7 @@
                     </pic:cNvPicPr>
                   </pic:nvPicPr>
                   <pic:blipFill>
-                    <a:blip r:embed="rId7">
+                    <a:blip r:embed="rId8">
                       <a:extLst>
                         <a:ext uri="{28A0092B-C50C-407E-A947-70E740481C1C}">
                           <a14:useLocalDpi xmlns:a14="http://schemas.microsoft.com/office/drawing/2010/main" val="0"/>
@@ -775,7 +817,7 @@
                     </pic:cNvPicPr>
                   </pic:nvPicPr>
                   <pic:blipFill>
-                    <a:blip r:embed="rId8">
+                    <a:blip r:embed="rId9">
                       <a:extLst>
                         <a:ext uri="{28A0092B-C50C-407E-A947-70E740481C1C}">
                           <a14:useLocalDpi xmlns:a14="http://schemas.microsoft.com/office/drawing/2010/main" val="0"/>
@@ -839,7 +881,7 @@
                     </pic:cNvPicPr>
                   </pic:nvPicPr>
                   <pic:blipFill>
-                    <a:blip r:embed="rId9">
+                    <a:blip r:embed="rId10">
                       <a:extLst>
                         <a:ext uri="{28A0092B-C50C-407E-A947-70E740481C1C}">
                           <a14:useLocalDpi xmlns:a14="http://schemas.microsoft.com/office/drawing/2010/main" val="0"/>
@@ -956,7 +998,7 @@
                     </pic:cNvPicPr>
                   </pic:nvPicPr>
                   <pic:blipFill>
-                    <a:blip r:embed="rId10" cstate="print">
+                    <a:blip r:embed="rId11" cstate="print">
                       <a:extLst>
                         <a:ext uri="{28A0092B-C50C-407E-A947-70E740481C1C}">
                           <a14:useLocalDpi xmlns:a14="http://schemas.microsoft.com/office/drawing/2010/main" val="0"/>
@@ -1021,7 +1063,7 @@
                     </pic:cNvPicPr>
                   </pic:nvPicPr>
                   <pic:blipFill>
-                    <a:blip r:embed="rId11" cstate="print">
+                    <a:blip r:embed="rId12" cstate="print">
                       <a:extLst>
                         <a:ext uri="{28A0092B-C50C-407E-A947-70E740481C1C}">
                           <a14:useLocalDpi xmlns:a14="http://schemas.microsoft.com/office/drawing/2010/main" val="0"/>
@@ -1087,7 +1129,7 @@
                     </pic:cNvPicPr>
                   </pic:nvPicPr>
                   <pic:blipFill>
-                    <a:blip r:embed="rId12" cstate="print">
+                    <a:blip r:embed="rId13" cstate="print">
                       <a:extLst>
                         <a:ext uri="{28A0092B-C50C-407E-A947-70E740481C1C}">
                           <a14:useLocalDpi xmlns:a14="http://schemas.microsoft.com/office/drawing/2010/main" val="0"/>
@@ -1162,7 +1204,7 @@
                     </pic:cNvPicPr>
                   </pic:nvPicPr>
                   <pic:blipFill>
-                    <a:blip r:embed="rId13" cstate="print">
+                    <a:blip r:embed="rId14" cstate="print">
                       <a:extLst>
                         <a:ext uri="{28A0092B-C50C-407E-A947-70E740481C1C}">
                           <a14:useLocalDpi xmlns:a14="http://schemas.microsoft.com/office/drawing/2010/main" val="0"/>
@@ -1225,6 +1267,7 @@
         <w:pStyle w:val="NormalWeb"/>
         <w:spacing w:before="0" w:beforeAutospacing="0" w:after="0" w:afterAutospacing="0"/>
       </w:pPr>
+      <w:proofErr w:type="gramStart"/>
       <w:r>
         <w:rPr>
           <w:rFonts w:ascii="Arial" w:hAnsi="Arial" w:cs="Arial"/>
@@ -1232,7 +1275,17 @@
           <w:sz w:val="16"/>
           <w:szCs w:val="16"/>
         </w:rPr>
-        <w:t>( 3 - I killed it, 2 - I did pretty good, 1 - I struggled)</w:t>
+        <w:t>( 3</w:t>
+      </w:r>
+      <w:proofErr w:type="gramEnd"/>
+      <w:r>
+        <w:rPr>
+          <w:rFonts w:ascii="Arial" w:hAnsi="Arial" w:cs="Arial"/>
+          <w:color w:val="000000"/>
+          <w:sz w:val="16"/>
+          <w:szCs w:val="16"/>
+        </w:rPr>
+        <w:t xml:space="preserve"> - I killed it, 2 - I did pretty good, 1 - I struggled)</w:t>
       </w:r>
     </w:p>
     <w:p>
@@ -1295,7 +1348,27 @@
           <w:sz w:val="22"/>
           <w:szCs w:val="22"/>
         </w:rPr>
-        <w:t>I generated the same null-count bar graph as the solution but used a for loop instead of a list comprehension (going to try and use more list/dict comprehensions on future projects, I just like the traditional for loop structure for readability.)  </w:t>
+        <w:t>I generated the same null-count bar graph as the solution but used a for loop instead of a list comprehension (going to try and use more list/</w:t>
+      </w:r>
+      <w:proofErr w:type="spellStart"/>
+      <w:r>
+        <w:rPr>
+          <w:rFonts w:ascii="Arial" w:hAnsi="Arial" w:cs="Arial"/>
+          <w:color w:val="000000"/>
+          <w:sz w:val="22"/>
+          <w:szCs w:val="22"/>
+        </w:rPr>
+        <w:t>dict</w:t>
+      </w:r>
+      <w:proofErr w:type="spellEnd"/>
+      <w:r>
+        <w:rPr>
+          <w:rFonts w:ascii="Arial" w:hAnsi="Arial" w:cs="Arial"/>
+          <w:color w:val="000000"/>
+          <w:sz w:val="22"/>
+          <w:szCs w:val="22"/>
+        </w:rPr>
+        <w:t xml:space="preserve"> comprehensions on future projects, I just like the traditional for loop structure for readability.)  </w:t>
       </w:r>
     </w:p>
     <w:p>
@@ -1366,7 +1439,87 @@
           <w:sz w:val="22"/>
           <w:szCs w:val="22"/>
         </w:rPr>
-        <w:t>I used the mean to fill nulls for ‘MasVnrArea’. I now realize that I should have put ‘none’ for that since the ‘MasVnrType’ column had a none value, and the rows missing the ‘MasVnrArea’ were ‘none’ in the ‘MasVnrType’ column.</w:t>
+        <w:t>I used the mean to fill nulls for ‘</w:t>
+      </w:r>
+      <w:proofErr w:type="spellStart"/>
+      <w:r>
+        <w:rPr>
+          <w:rFonts w:ascii="Arial" w:hAnsi="Arial" w:cs="Arial"/>
+          <w:color w:val="000000"/>
+          <w:sz w:val="22"/>
+          <w:szCs w:val="22"/>
+        </w:rPr>
+        <w:t>MasVnrArea</w:t>
+      </w:r>
+      <w:proofErr w:type="spellEnd"/>
+      <w:r>
+        <w:rPr>
+          <w:rFonts w:ascii="Arial" w:hAnsi="Arial" w:cs="Arial"/>
+          <w:color w:val="000000"/>
+          <w:sz w:val="22"/>
+          <w:szCs w:val="22"/>
+        </w:rPr>
+        <w:t>’. I now realize that I should have put ‘none’ for that since the ‘</w:t>
+      </w:r>
+      <w:proofErr w:type="spellStart"/>
+      <w:r>
+        <w:rPr>
+          <w:rFonts w:ascii="Arial" w:hAnsi="Arial" w:cs="Arial"/>
+          <w:color w:val="000000"/>
+          <w:sz w:val="22"/>
+          <w:szCs w:val="22"/>
+        </w:rPr>
+        <w:t>MasVnrType</w:t>
+      </w:r>
+      <w:proofErr w:type="spellEnd"/>
+      <w:r>
+        <w:rPr>
+          <w:rFonts w:ascii="Arial" w:hAnsi="Arial" w:cs="Arial"/>
+          <w:color w:val="000000"/>
+          <w:sz w:val="22"/>
+          <w:szCs w:val="22"/>
+        </w:rPr>
+        <w:t>’ column had a none value, and the rows missing the ‘</w:t>
+      </w:r>
+      <w:proofErr w:type="spellStart"/>
+      <w:r>
+        <w:rPr>
+          <w:rFonts w:ascii="Arial" w:hAnsi="Arial" w:cs="Arial"/>
+          <w:color w:val="000000"/>
+          <w:sz w:val="22"/>
+          <w:szCs w:val="22"/>
+        </w:rPr>
+        <w:t>MasVnrArea</w:t>
+      </w:r>
+      <w:proofErr w:type="spellEnd"/>
+      <w:r>
+        <w:rPr>
+          <w:rFonts w:ascii="Arial" w:hAnsi="Arial" w:cs="Arial"/>
+          <w:color w:val="000000"/>
+          <w:sz w:val="22"/>
+          <w:szCs w:val="22"/>
+        </w:rPr>
+        <w:t>’ were ‘none’ in the ‘</w:t>
+      </w:r>
+      <w:proofErr w:type="spellStart"/>
+      <w:r>
+        <w:rPr>
+          <w:rFonts w:ascii="Arial" w:hAnsi="Arial" w:cs="Arial"/>
+          <w:color w:val="000000"/>
+          <w:sz w:val="22"/>
+          <w:szCs w:val="22"/>
+        </w:rPr>
+        <w:t>MasVnrType</w:t>
+      </w:r>
+      <w:proofErr w:type="spellEnd"/>
+      <w:r>
+        <w:rPr>
+          <w:rFonts w:ascii="Arial" w:hAnsi="Arial" w:cs="Arial"/>
+          <w:color w:val="000000"/>
+          <w:sz w:val="22"/>
+          <w:szCs w:val="22"/>
+        </w:rPr>
+        <w:t>’ column.</w:t>
       </w:r>
     </w:p>
     <w:p>
@@ -1405,7 +1558,27 @@
           <w:sz w:val="22"/>
           <w:szCs w:val="22"/>
         </w:rPr>
-        <w:t>I replaced the one missing value in the ‘Electrical’ column with the value ‘SBrk’. I looked at the values for all of the houses built in the same year as the the home missing the ‘Electrical’ feature and 100% of them had the same value.</w:t>
+        <w:t>I replaced the one missing value in the ‘Electrical’ column with the value ‘</w:t>
+      </w:r>
+      <w:proofErr w:type="spellStart"/>
+      <w:r>
+        <w:rPr>
+          <w:rFonts w:ascii="Arial" w:hAnsi="Arial" w:cs="Arial"/>
+          <w:color w:val="000000"/>
+          <w:sz w:val="22"/>
+          <w:szCs w:val="22"/>
+        </w:rPr>
+        <w:t>SBrk</w:t>
+      </w:r>
+      <w:proofErr w:type="spellEnd"/>
+      <w:r>
+        <w:rPr>
+          <w:rFonts w:ascii="Arial" w:hAnsi="Arial" w:cs="Arial"/>
+          <w:color w:val="000000"/>
+          <w:sz w:val="22"/>
+          <w:szCs w:val="22"/>
+        </w:rPr>
+        <w:t>’. I looked at the values for all of the houses built in the same year as the home missing the ‘Electrical’ feature and 100% of them had the same value.</w:t>
       </w:r>
     </w:p>
     <w:p>
@@ -1431,7 +1604,58 @@
           <w:sz w:val="22"/>
           <w:szCs w:val="22"/>
         </w:rPr>
-        <w:t>I used .info() to look at the counts for each column to make sure that I had successfully filled my nulls. I like how the solution code used .isnull().sum(), will remember that trick for the future.</w:t>
+        <w:t>I used .</w:t>
+      </w:r>
+      <w:proofErr w:type="gramStart"/>
+      <w:r>
+        <w:rPr>
+          <w:rFonts w:ascii="Arial" w:hAnsi="Arial" w:cs="Arial"/>
+          <w:color w:val="000000"/>
+          <w:sz w:val="22"/>
+          <w:szCs w:val="22"/>
+        </w:rPr>
+        <w:t>info(</w:t>
+      </w:r>
+      <w:proofErr w:type="gramEnd"/>
+      <w:r>
+        <w:rPr>
+          <w:rFonts w:ascii="Arial" w:hAnsi="Arial" w:cs="Arial"/>
+          <w:color w:val="000000"/>
+          <w:sz w:val="22"/>
+          <w:szCs w:val="22"/>
+        </w:rPr>
+        <w:t xml:space="preserve">) to look at the counts for each column to make sure that I had successfully filled my nulls. I like how the solution code </w:t>
+      </w:r>
+      <w:proofErr w:type="gramStart"/>
+      <w:r>
+        <w:rPr>
+          <w:rFonts w:ascii="Arial" w:hAnsi="Arial" w:cs="Arial"/>
+          <w:color w:val="000000"/>
+          <w:sz w:val="22"/>
+          <w:szCs w:val="22"/>
+        </w:rPr>
+        <w:t>used .</w:t>
+      </w:r>
+      <w:proofErr w:type="spellStart"/>
+      <w:r>
+        <w:rPr>
+          <w:rFonts w:ascii="Arial" w:hAnsi="Arial" w:cs="Arial"/>
+          <w:color w:val="000000"/>
+          <w:sz w:val="22"/>
+          <w:szCs w:val="22"/>
+        </w:rPr>
+        <w:t>isnull</w:t>
+      </w:r>
+      <w:proofErr w:type="spellEnd"/>
+      <w:proofErr w:type="gramEnd"/>
+      <w:r>
+        <w:rPr>
+          <w:rFonts w:ascii="Arial" w:hAnsi="Arial" w:cs="Arial"/>
+          <w:color w:val="000000"/>
+          <w:sz w:val="22"/>
+          <w:szCs w:val="22"/>
+        </w:rPr>
+        <w:t>().sum(), will remember that trick for the future.</w:t>
       </w:r>
     </w:p>
     <w:p>
@@ -1457,7 +1681,58 @@
           <w:sz w:val="22"/>
           <w:szCs w:val="22"/>
         </w:rPr>
-        <w:t xml:space="preserve">I used a different format than the solution code to fill null values. The solution used .fillna(), which I hadn’t seen but seems very useful! I just reassigned the column values using .mask(). </w:t>
+        <w:t xml:space="preserve">I used a different format than the solution code to fill null values. The solution </w:t>
+      </w:r>
+      <w:proofErr w:type="gramStart"/>
+      <w:r>
+        <w:rPr>
+          <w:rFonts w:ascii="Arial" w:hAnsi="Arial" w:cs="Arial"/>
+          <w:color w:val="000000"/>
+          <w:sz w:val="22"/>
+          <w:szCs w:val="22"/>
+        </w:rPr>
+        <w:t>used .</w:t>
+      </w:r>
+      <w:proofErr w:type="spellStart"/>
+      <w:r>
+        <w:rPr>
+          <w:rFonts w:ascii="Arial" w:hAnsi="Arial" w:cs="Arial"/>
+          <w:color w:val="000000"/>
+          <w:sz w:val="22"/>
+          <w:szCs w:val="22"/>
+        </w:rPr>
+        <w:t>fillna</w:t>
+      </w:r>
+      <w:proofErr w:type="spellEnd"/>
+      <w:proofErr w:type="gramEnd"/>
+      <w:r>
+        <w:rPr>
+          <w:rFonts w:ascii="Arial" w:hAnsi="Arial" w:cs="Arial"/>
+          <w:color w:val="000000"/>
+          <w:sz w:val="22"/>
+          <w:szCs w:val="22"/>
+        </w:rPr>
+        <w:t xml:space="preserve">(), which I hadn’t seen but seems very useful! I just reassigned the column values </w:t>
+      </w:r>
+      <w:proofErr w:type="gramStart"/>
+      <w:r>
+        <w:rPr>
+          <w:rFonts w:ascii="Arial" w:hAnsi="Arial" w:cs="Arial"/>
+          <w:color w:val="000000"/>
+          <w:sz w:val="22"/>
+          <w:szCs w:val="22"/>
+        </w:rPr>
+        <w:t>using .mask</w:t>
+      </w:r>
+      <w:proofErr w:type="gramEnd"/>
+      <w:r>
+        <w:rPr>
+          <w:rFonts w:ascii="Arial" w:hAnsi="Arial" w:cs="Arial"/>
+          <w:color w:val="000000"/>
+          <w:sz w:val="22"/>
+          <w:szCs w:val="22"/>
+        </w:rPr>
+        <w:t xml:space="preserve">(). </w:t>
       </w:r>
     </w:p>
     <w:p>
@@ -1494,6 +1769,7 @@
         <w:pStyle w:val="NormalWeb"/>
         <w:spacing w:before="0" w:beforeAutospacing="0" w:after="0" w:afterAutospacing="0"/>
       </w:pPr>
+      <w:proofErr w:type="gramStart"/>
       <w:r>
         <w:rPr>
           <w:rFonts w:ascii="Arial" w:hAnsi="Arial" w:cs="Arial"/>
@@ -1501,7 +1777,17 @@
           <w:sz w:val="16"/>
           <w:szCs w:val="16"/>
         </w:rPr>
-        <w:t>( 3 - You killed it, 2 - You did pretty good, 1 - There are some things you can improve)</w:t>
+        <w:t>( 3</w:t>
+      </w:r>
+      <w:proofErr w:type="gramEnd"/>
+      <w:r>
+        <w:rPr>
+          <w:rFonts w:ascii="Arial" w:hAnsi="Arial" w:cs="Arial"/>
+          <w:color w:val="000000"/>
+          <w:sz w:val="16"/>
+          <w:szCs w:val="16"/>
+        </w:rPr>
+        <w:t xml:space="preserve"> - You killed it, 2 - You did pretty good, 1 - There are some things you can improve)</w:t>
       </w:r>
     </w:p>
     <w:p>
@@ -1597,7 +1883,7 @@
                     </pic:cNvPicPr>
                   </pic:nvPicPr>
                   <pic:blipFill>
-                    <a:blip r:embed="rId14">
+                    <a:blip r:embed="rId15">
                       <a:extLst>
                         <a:ext uri="{28A0092B-C50C-407E-A947-70E740481C1C}">
                           <a14:useLocalDpi xmlns:a14="http://schemas.microsoft.com/office/drawing/2010/main" val="0"/>
@@ -1661,7 +1947,7 @@
                     </pic:cNvPicPr>
                   </pic:nvPicPr>
                   <pic:blipFill>
-                    <a:blip r:embed="rId15">
+                    <a:blip r:embed="rId16">
                       <a:extLst>
                         <a:ext uri="{28A0092B-C50C-407E-A947-70E740481C1C}">
                           <a14:useLocalDpi xmlns:a14="http://schemas.microsoft.com/office/drawing/2010/main" val="0"/>
@@ -1767,7 +2053,7 @@
                     </pic:cNvPicPr>
                   </pic:nvPicPr>
                   <pic:blipFill>
-                    <a:blip r:embed="rId16" cstate="print">
+                    <a:blip r:embed="rId17" cstate="print">
                       <a:extLst>
                         <a:ext uri="{28A0092B-C50C-407E-A947-70E740481C1C}">
                           <a14:useLocalDpi xmlns:a14="http://schemas.microsoft.com/office/drawing/2010/main" val="0"/>
@@ -1833,7 +2119,7 @@
                     </pic:cNvPicPr>
                   </pic:nvPicPr>
                   <pic:blipFill>
-                    <a:blip r:embed="rId17" cstate="print">
+                    <a:blip r:embed="rId18" cstate="print">
                       <a:extLst>
                         <a:ext uri="{28A0092B-C50C-407E-A947-70E740481C1C}">
                           <a14:useLocalDpi xmlns:a14="http://schemas.microsoft.com/office/drawing/2010/main" val="0"/>
@@ -1896,6 +2182,7 @@
         <w:pStyle w:val="NormalWeb"/>
         <w:spacing w:before="0" w:beforeAutospacing="0" w:after="0" w:afterAutospacing="0"/>
       </w:pPr>
+      <w:proofErr w:type="gramStart"/>
       <w:r>
         <w:rPr>
           <w:rFonts w:ascii="Arial" w:hAnsi="Arial" w:cs="Arial"/>
@@ -1903,7 +2190,17 @@
           <w:sz w:val="16"/>
           <w:szCs w:val="16"/>
         </w:rPr>
-        <w:t>( 3 - I killed it, 2 - I did pretty good, 1 - I struggled)</w:t>
+        <w:t>( 3</w:t>
+      </w:r>
+      <w:proofErr w:type="gramEnd"/>
+      <w:r>
+        <w:rPr>
+          <w:rFonts w:ascii="Arial" w:hAnsi="Arial" w:cs="Arial"/>
+          <w:color w:val="000000"/>
+          <w:sz w:val="16"/>
+          <w:szCs w:val="16"/>
+        </w:rPr>
+        <w:t xml:space="preserve"> - I killed it, 2 - I did pretty good, 1 - I struggled)</w:t>
       </w:r>
     </w:p>
     <w:p>
@@ -1959,7 +2256,27 @@
           <w:sz w:val="22"/>
           <w:szCs w:val="22"/>
         </w:rPr>
-        <w:t>I used identical code to the solution (except for the fancy fit_append function), but I have a terrible score for the raw test data. I’m not 100% able to deduce why that might be since I can’t see the rest of the solution code, but I have a couple of ideas and it might be all of them combined to make a big difference.</w:t>
+        <w:t xml:space="preserve">I used identical code to the solution (except for the fancy </w:t>
+      </w:r>
+      <w:proofErr w:type="spellStart"/>
+      <w:r>
+        <w:rPr>
+          <w:rFonts w:ascii="Arial" w:hAnsi="Arial" w:cs="Arial"/>
+          <w:color w:val="000000"/>
+          <w:sz w:val="22"/>
+          <w:szCs w:val="22"/>
+        </w:rPr>
+        <w:t>fit_append</w:t>
+      </w:r>
+      <w:proofErr w:type="spellEnd"/>
+      <w:r>
+        <w:rPr>
+          <w:rFonts w:ascii="Arial" w:hAnsi="Arial" w:cs="Arial"/>
+          <w:color w:val="000000"/>
+          <w:sz w:val="22"/>
+          <w:szCs w:val="22"/>
+        </w:rPr>
+        <w:t xml:space="preserve"> function), but I have a terrible score for the raw test data. I’m not 100% able to deduce why that might be since I can’t see the rest of the solution code, but I have a couple of ideas and it might be all of them combined to make a big difference.</w:t>
       </w:r>
     </w:p>
     <w:p>
@@ -2011,7 +2328,38 @@
           <w:sz w:val="22"/>
           <w:szCs w:val="22"/>
         </w:rPr>
-        <w:t>Since we changed nulls a bit differently, maybe that would cause a difference when we used get_dummies.</w:t>
+        <w:t xml:space="preserve">Since we changed nulls a bit differently, maybe that would cause a difference when we used </w:t>
+      </w:r>
+      <w:proofErr w:type="spellStart"/>
+      <w:proofErr w:type="gramStart"/>
+      <w:r>
+        <w:rPr>
+          <w:rFonts w:ascii="Arial" w:hAnsi="Arial" w:cs="Arial"/>
+          <w:color w:val="000000"/>
+          <w:sz w:val="22"/>
+          <w:szCs w:val="22"/>
+        </w:rPr>
+        <w:t>get</w:t>
+      </w:r>
+      <w:proofErr w:type="gramEnd"/>
+      <w:r>
+        <w:rPr>
+          <w:rFonts w:ascii="Arial" w:hAnsi="Arial" w:cs="Arial"/>
+          <w:color w:val="000000"/>
+          <w:sz w:val="22"/>
+          <w:szCs w:val="22"/>
+        </w:rPr>
+        <w:t>_dummies</w:t>
+      </w:r>
+      <w:proofErr w:type="spellEnd"/>
+      <w:r>
+        <w:rPr>
+          <w:rFonts w:ascii="Arial" w:hAnsi="Arial" w:cs="Arial"/>
+          <w:color w:val="000000"/>
+          <w:sz w:val="22"/>
+          <w:szCs w:val="22"/>
+        </w:rPr>
+        <w:t>.</w:t>
       </w:r>
     </w:p>
     <w:p>
@@ -2037,7 +2385,67 @@
           <w:sz w:val="22"/>
           <w:szCs w:val="22"/>
         </w:rPr>
-        <w:t xml:space="preserve">My train_test_split has a test_size=0.3 and a random_state=42. Maybe the solution code did a .5 split and a different seed. </w:t>
+        <w:t xml:space="preserve">My </w:t>
+      </w:r>
+      <w:proofErr w:type="spellStart"/>
+      <w:r>
+        <w:rPr>
+          <w:rFonts w:ascii="Arial" w:hAnsi="Arial" w:cs="Arial"/>
+          <w:color w:val="000000"/>
+          <w:sz w:val="22"/>
+          <w:szCs w:val="22"/>
+        </w:rPr>
+        <w:t>train_test_split</w:t>
+      </w:r>
+      <w:proofErr w:type="spellEnd"/>
+      <w:r>
+        <w:rPr>
+          <w:rFonts w:ascii="Arial" w:hAnsi="Arial" w:cs="Arial"/>
+          <w:color w:val="000000"/>
+          <w:sz w:val="22"/>
+          <w:szCs w:val="22"/>
+        </w:rPr>
+        <w:t xml:space="preserve"> has a </w:t>
+      </w:r>
+      <w:proofErr w:type="spellStart"/>
+      <w:r>
+        <w:rPr>
+          <w:rFonts w:ascii="Arial" w:hAnsi="Arial" w:cs="Arial"/>
+          <w:color w:val="000000"/>
+          <w:sz w:val="22"/>
+          <w:szCs w:val="22"/>
+        </w:rPr>
+        <w:t>test_size</w:t>
+      </w:r>
+      <w:proofErr w:type="spellEnd"/>
+      <w:r>
+        <w:rPr>
+          <w:rFonts w:ascii="Arial" w:hAnsi="Arial" w:cs="Arial"/>
+          <w:color w:val="000000"/>
+          <w:sz w:val="22"/>
+          <w:szCs w:val="22"/>
+        </w:rPr>
+        <w:t xml:space="preserve">=0.3 and a </w:t>
+      </w:r>
+      <w:proofErr w:type="spellStart"/>
+      <w:r>
+        <w:rPr>
+          <w:rFonts w:ascii="Arial" w:hAnsi="Arial" w:cs="Arial"/>
+          <w:color w:val="000000"/>
+          <w:sz w:val="22"/>
+          <w:szCs w:val="22"/>
+        </w:rPr>
+        <w:t>random_state</w:t>
+      </w:r>
+      <w:proofErr w:type="spellEnd"/>
+      <w:r>
+        <w:rPr>
+          <w:rFonts w:ascii="Arial" w:hAnsi="Arial" w:cs="Arial"/>
+          <w:color w:val="000000"/>
+          <w:sz w:val="22"/>
+          <w:szCs w:val="22"/>
+        </w:rPr>
+        <w:t xml:space="preserve">=42. Maybe the solution code did a .5 split and a different seed. </w:t>
       </w:r>
     </w:p>
     <w:p>
@@ -2076,6 +2484,7 @@
         <w:pStyle w:val="NormalWeb"/>
         <w:spacing w:before="0" w:beforeAutospacing="0" w:after="0" w:afterAutospacing="0"/>
       </w:pPr>
+      <w:proofErr w:type="gramStart"/>
       <w:r>
         <w:rPr>
           <w:rFonts w:ascii="Arial" w:hAnsi="Arial" w:cs="Arial"/>
@@ -2083,7 +2492,17 @@
           <w:sz w:val="16"/>
           <w:szCs w:val="16"/>
         </w:rPr>
-        <w:t>( 3 - You killed it, 2 - You did pretty good, 1 - There are some things you can improve)</w:t>
+        <w:t>( 3</w:t>
+      </w:r>
+      <w:proofErr w:type="gramEnd"/>
+      <w:r>
+        <w:rPr>
+          <w:rFonts w:ascii="Arial" w:hAnsi="Arial" w:cs="Arial"/>
+          <w:color w:val="000000"/>
+          <w:sz w:val="16"/>
+          <w:szCs w:val="16"/>
+        </w:rPr>
+        <w:t xml:space="preserve"> - You killed it, 2 - You did pretty good, 1 - There are some things you can improve)</w:t>
       </w:r>
     </w:p>
     <w:p>
@@ -2185,7 +2604,7 @@
                     </pic:cNvPicPr>
                   </pic:nvPicPr>
                   <pic:blipFill>
-                    <a:blip r:embed="rId18">
+                    <a:blip r:embed="rId19">
                       <a:extLst>
                         <a:ext uri="{28A0092B-C50C-407E-A947-70E740481C1C}">
                           <a14:useLocalDpi xmlns:a14="http://schemas.microsoft.com/office/drawing/2010/main" val="0"/>
@@ -2249,7 +2668,7 @@
                     </pic:cNvPicPr>
                   </pic:nvPicPr>
                   <pic:blipFill>
-                    <a:blip r:embed="rId19">
+                    <a:blip r:embed="rId20">
                       <a:extLst>
                         <a:ext uri="{28A0092B-C50C-407E-A947-70E740481C1C}">
                           <a14:useLocalDpi xmlns:a14="http://schemas.microsoft.com/office/drawing/2010/main" val="0"/>
@@ -2313,7 +2732,7 @@
                     </pic:cNvPicPr>
                   </pic:nvPicPr>
                   <pic:blipFill>
-                    <a:blip r:embed="rId20">
+                    <a:blip r:embed="rId21">
                       <a:extLst>
                         <a:ext uri="{28A0092B-C50C-407E-A947-70E740481C1C}">
                           <a14:useLocalDpi xmlns:a14="http://schemas.microsoft.com/office/drawing/2010/main" val="0"/>
@@ -2424,7 +2843,7 @@
                     </pic:cNvPicPr>
                   </pic:nvPicPr>
                   <pic:blipFill>
-                    <a:blip r:embed="rId21">
+                    <a:blip r:embed="rId22">
                       <a:extLst>
                         <a:ext uri="{28A0092B-C50C-407E-A947-70E740481C1C}">
                           <a14:useLocalDpi xmlns:a14="http://schemas.microsoft.com/office/drawing/2010/main" val="0"/>
@@ -2490,7 +2909,7 @@
                     </pic:cNvPicPr>
                   </pic:nvPicPr>
                   <pic:blipFill>
-                    <a:blip r:embed="rId22">
+                    <a:blip r:embed="rId23">
                       <a:extLst>
                         <a:ext uri="{28A0092B-C50C-407E-A947-70E740481C1C}">
                           <a14:useLocalDpi xmlns:a14="http://schemas.microsoft.com/office/drawing/2010/main" val="0"/>
@@ -2563,7 +2982,7 @@
                     </pic:cNvPicPr>
                   </pic:nvPicPr>
                   <pic:blipFill>
-                    <a:blip r:embed="rId23">
+                    <a:blip r:embed="rId24">
                       <a:extLst>
                         <a:ext uri="{28A0092B-C50C-407E-A947-70E740481C1C}">
                           <a14:useLocalDpi xmlns:a14="http://schemas.microsoft.com/office/drawing/2010/main" val="0"/>
@@ -2626,6 +3045,7 @@
         <w:pStyle w:val="NormalWeb"/>
         <w:spacing w:before="0" w:beforeAutospacing="0" w:after="0" w:afterAutospacing="0"/>
       </w:pPr>
+      <w:proofErr w:type="gramStart"/>
       <w:r>
         <w:rPr>
           <w:rFonts w:ascii="Arial" w:hAnsi="Arial" w:cs="Arial"/>
@@ -2633,7 +3053,17 @@
           <w:sz w:val="16"/>
           <w:szCs w:val="16"/>
         </w:rPr>
-        <w:t>( 3 - I killed it, 2 - I did pretty good, 1 - I struggled)</w:t>
+        <w:t>( 3</w:t>
+      </w:r>
+      <w:proofErr w:type="gramEnd"/>
+      <w:r>
+        <w:rPr>
+          <w:rFonts w:ascii="Arial" w:hAnsi="Arial" w:cs="Arial"/>
+          <w:color w:val="000000"/>
+          <w:sz w:val="16"/>
+          <w:szCs w:val="16"/>
+        </w:rPr>
+        <w:t xml:space="preserve"> - I killed it, 2 - I did pretty good, 1 - I struggled)</w:t>
       </w:r>
     </w:p>
     <w:p>
@@ -2691,7 +3121,47 @@
           <w:sz w:val="22"/>
           <w:szCs w:val="22"/>
         </w:rPr>
-        <w:t>My response is very similar to the question above. My code looks identical except I didn’t use the fit_append function and my test scores are lower. I think I did well on this particular question, but I think the issue is coming from a difference in how we set up the train_test_split, filled nulls, and removed outliers earlier on in the project.</w:t>
+        <w:t xml:space="preserve">My response is very similar to the question above. My code looks identical except I didn’t use the </w:t>
+      </w:r>
+      <w:proofErr w:type="spellStart"/>
+      <w:r>
+        <w:rPr>
+          <w:rFonts w:ascii="Arial" w:hAnsi="Arial" w:cs="Arial"/>
+          <w:color w:val="000000"/>
+          <w:sz w:val="22"/>
+          <w:szCs w:val="22"/>
+        </w:rPr>
+        <w:t>fit_append</w:t>
+      </w:r>
+      <w:proofErr w:type="spellEnd"/>
+      <w:r>
+        <w:rPr>
+          <w:rFonts w:ascii="Arial" w:hAnsi="Arial" w:cs="Arial"/>
+          <w:color w:val="000000"/>
+          <w:sz w:val="22"/>
+          <w:szCs w:val="22"/>
+        </w:rPr>
+        <w:t xml:space="preserve"> function and my test scores are lower. I think I did well on this particular question, but I think the issue is coming from a difference in how we set up the </w:t>
+      </w:r>
+      <w:proofErr w:type="spellStart"/>
+      <w:r>
+        <w:rPr>
+          <w:rFonts w:ascii="Arial" w:hAnsi="Arial" w:cs="Arial"/>
+          <w:color w:val="000000"/>
+          <w:sz w:val="22"/>
+          <w:szCs w:val="22"/>
+        </w:rPr>
+        <w:t>train_test_split</w:t>
+      </w:r>
+      <w:proofErr w:type="spellEnd"/>
+      <w:r>
+        <w:rPr>
+          <w:rFonts w:ascii="Arial" w:hAnsi="Arial" w:cs="Arial"/>
+          <w:color w:val="000000"/>
+          <w:sz w:val="22"/>
+          <w:szCs w:val="22"/>
+        </w:rPr>
+        <w:t>, filled nulls, and removed outliers earlier on in the project.</w:t>
       </w:r>
     </w:p>
     <w:p>
@@ -2713,7 +3183,49 @@
           <w:sz w:val="22"/>
           <w:szCs w:val="22"/>
         </w:rPr>
-        <w:t>Also, the solution code didn’t follow the directions exactly. The instructions provided said to run the cross validated models using np.logspace(-2,4,7) and the solution code used np.logspace(-2,4,20), and also set an l1_ratio. I went and reran the code, and it does change the output with those updates.</w:t>
+        <w:t xml:space="preserve">Also, the solution code didn’t follow the directions exactly. The instructions provided said to run the cross validated models using </w:t>
+      </w:r>
+      <w:proofErr w:type="spellStart"/>
+      <w:proofErr w:type="gramStart"/>
+      <w:r>
+        <w:rPr>
+          <w:rFonts w:ascii="Arial" w:hAnsi="Arial" w:cs="Arial"/>
+          <w:color w:val="000000"/>
+          <w:sz w:val="22"/>
+          <w:szCs w:val="22"/>
+        </w:rPr>
+        <w:t>np.logspace</w:t>
+      </w:r>
+      <w:proofErr w:type="spellEnd"/>
+      <w:proofErr w:type="gramEnd"/>
+      <w:r>
+        <w:rPr>
+          <w:rFonts w:ascii="Arial" w:hAnsi="Arial" w:cs="Arial"/>
+          <w:color w:val="000000"/>
+          <w:sz w:val="22"/>
+          <w:szCs w:val="22"/>
+        </w:rPr>
+        <w:t xml:space="preserve">(-2,4,7) and the solution code used </w:t>
+      </w:r>
+      <w:proofErr w:type="spellStart"/>
+      <w:r>
+        <w:rPr>
+          <w:rFonts w:ascii="Arial" w:hAnsi="Arial" w:cs="Arial"/>
+          <w:color w:val="000000"/>
+          <w:sz w:val="22"/>
+          <w:szCs w:val="22"/>
+        </w:rPr>
+        <w:t>np.logspace</w:t>
+      </w:r>
+      <w:proofErr w:type="spellEnd"/>
+      <w:r>
+        <w:rPr>
+          <w:rFonts w:ascii="Arial" w:hAnsi="Arial" w:cs="Arial"/>
+          <w:color w:val="000000"/>
+          <w:sz w:val="22"/>
+          <w:szCs w:val="22"/>
+        </w:rPr>
+        <w:t>(-2,4,20), and also set an l1_ratio. I went and reran the code, and it does change the output with those updates.</w:t>
       </w:r>
     </w:p>
     <w:p>
@@ -2735,7 +3247,27 @@
           <w:sz w:val="22"/>
           <w:szCs w:val="22"/>
         </w:rPr>
-        <w:t>Would love to hear in the instructor feedback section about your theories as to why my output is different. It might be helpful if a full solution code is sent out when the students do the self evaluations so that we can troubleshoot our differences more effectively.</w:t>
+        <w:t xml:space="preserve">Would love to hear in the instructor feedback section about your theories as to why my output is different. It might be helpful if a full solution code is sent out when the students do the </w:t>
+      </w:r>
+      <w:proofErr w:type="spellStart"/>
+      <w:r>
+        <w:rPr>
+          <w:rFonts w:ascii="Arial" w:hAnsi="Arial" w:cs="Arial"/>
+          <w:color w:val="000000"/>
+          <w:sz w:val="22"/>
+          <w:szCs w:val="22"/>
+        </w:rPr>
+        <w:t>self evaluations</w:t>
+      </w:r>
+      <w:proofErr w:type="spellEnd"/>
+      <w:r>
+        <w:rPr>
+          <w:rFonts w:ascii="Arial" w:hAnsi="Arial" w:cs="Arial"/>
+          <w:color w:val="000000"/>
+          <w:sz w:val="22"/>
+          <w:szCs w:val="22"/>
+        </w:rPr>
+        <w:t xml:space="preserve"> so that we can troubleshoot our differences more effectively.</w:t>
       </w:r>
     </w:p>
     <w:p>
@@ -2769,6 +3301,7 @@
         <w:pStyle w:val="NormalWeb"/>
         <w:spacing w:before="0" w:beforeAutospacing="0" w:after="0" w:afterAutospacing="0"/>
       </w:pPr>
+      <w:proofErr w:type="gramStart"/>
       <w:r>
         <w:rPr>
           <w:rFonts w:ascii="Arial" w:hAnsi="Arial" w:cs="Arial"/>
@@ -2776,7 +3309,17 @@
           <w:sz w:val="16"/>
           <w:szCs w:val="16"/>
         </w:rPr>
-        <w:t>( 3 - You killed it, 2 - You did pretty good, 1 - There are some things you can improve)</w:t>
+        <w:t>( 3</w:t>
+      </w:r>
+      <w:proofErr w:type="gramEnd"/>
+      <w:r>
+        <w:rPr>
+          <w:rFonts w:ascii="Arial" w:hAnsi="Arial" w:cs="Arial"/>
+          <w:color w:val="000000"/>
+          <w:sz w:val="16"/>
+          <w:szCs w:val="16"/>
+        </w:rPr>
+        <w:t xml:space="preserve"> - You killed it, 2 - You did pretty good, 1 - There are some things you can improve)</w:t>
       </w:r>
     </w:p>
     <w:p>
@@ -2878,7 +3421,7 @@
                     </pic:cNvPicPr>
                   </pic:nvPicPr>
                   <pic:blipFill>
-                    <a:blip r:embed="rId24">
+                    <a:blip r:embed="rId25">
                       <a:extLst>
                         <a:ext uri="{28A0092B-C50C-407E-A947-70E740481C1C}">
                           <a14:useLocalDpi xmlns:a14="http://schemas.microsoft.com/office/drawing/2010/main" val="0"/>
@@ -2985,7 +3528,7 @@
                     </pic:cNvPicPr>
                   </pic:nvPicPr>
                   <pic:blipFill>
-                    <a:blip r:embed="rId25">
+                    <a:blip r:embed="rId26">
                       <a:extLst>
                         <a:ext uri="{28A0092B-C50C-407E-A947-70E740481C1C}">
                           <a14:useLocalDpi xmlns:a14="http://schemas.microsoft.com/office/drawing/2010/main" val="0"/>
@@ -3048,6 +3591,7 @@
         <w:pStyle w:val="NormalWeb"/>
         <w:spacing w:before="0" w:beforeAutospacing="0" w:after="0" w:afterAutospacing="0"/>
       </w:pPr>
+      <w:proofErr w:type="gramStart"/>
       <w:r>
         <w:rPr>
           <w:rFonts w:ascii="Arial" w:hAnsi="Arial" w:cs="Arial"/>
@@ -3055,7 +3599,17 @@
           <w:sz w:val="16"/>
           <w:szCs w:val="16"/>
         </w:rPr>
-        <w:t>( 3 - I killed it, 2 - I did pretty good, 1 - I struggled)</w:t>
+        <w:t>( 3</w:t>
+      </w:r>
+      <w:proofErr w:type="gramEnd"/>
+      <w:r>
+        <w:rPr>
+          <w:rFonts w:ascii="Arial" w:hAnsi="Arial" w:cs="Arial"/>
+          <w:color w:val="000000"/>
+          <w:sz w:val="16"/>
+          <w:szCs w:val="16"/>
+        </w:rPr>
+        <w:t xml:space="preserve"> - I killed it, 2 - I did pretty good, 1 - I struggled)</w:t>
       </w:r>
       <w:r>
         <w:rPr>
@@ -3116,7 +3670,47 @@
           <w:sz w:val="22"/>
           <w:szCs w:val="22"/>
         </w:rPr>
-        <w:t>I was not as verbose as I could have been in the document when I answered the bias/variance trade off question, though my answer is not wrong. Let me go into more detail now: Overfitting is the result of variance causing the model to fit to random error / noise instead of generalizing enough to predict the outcome well. We had hundreds of parameters after using get_dummies, and multicollinearity is most likely present in the data. For example, in my results I saw that ‘Condition2_PosN’ was a price reducer. This condition is that the home is “near positive off-site feature--park, greenbelt, etc.” which might mean that they are not in a densely populated urban area that has higher prices due to housing scarcity. Another example, is that maybe the ‘Neighborhood_NridgHt’ has a lot of homes made of brick, aka ‘Exterior1st_BrkFace’, which is why they both showed as important price predictors.</w:t>
+        <w:t xml:space="preserve">I was not as verbose as I could have been in the document when I answered the bias/variance trade off question, though my answer is not wrong. Let me go into more detail now: Overfitting is the result of variance causing the model to fit to random error / noise instead of generalizing enough to predict the outcome well. We had hundreds of parameters after using </w:t>
+      </w:r>
+      <w:proofErr w:type="spellStart"/>
+      <w:r>
+        <w:rPr>
+          <w:rFonts w:ascii="Arial" w:hAnsi="Arial" w:cs="Arial"/>
+          <w:color w:val="000000"/>
+          <w:sz w:val="22"/>
+          <w:szCs w:val="22"/>
+        </w:rPr>
+        <w:t>get_dummies</w:t>
+      </w:r>
+      <w:proofErr w:type="spellEnd"/>
+      <w:r>
+        <w:rPr>
+          <w:rFonts w:ascii="Arial" w:hAnsi="Arial" w:cs="Arial"/>
+          <w:color w:val="000000"/>
+          <w:sz w:val="22"/>
+          <w:szCs w:val="22"/>
+        </w:rPr>
+        <w:t>, and multicollinearity is most likely present in the data. For example, in my results I saw that ‘Condition2_PosN’ was a price reducer. This condition is that the home is “near positive off-site feature--park, greenbelt, etc.” which might mean that they are not in a densely populated urban area that has higher prices due to housing scarcity. Another example, is that maybe the ‘</w:t>
+      </w:r>
+      <w:proofErr w:type="spellStart"/>
+      <w:r>
+        <w:rPr>
+          <w:rFonts w:ascii="Arial" w:hAnsi="Arial" w:cs="Arial"/>
+          <w:color w:val="000000"/>
+          <w:sz w:val="22"/>
+          <w:szCs w:val="22"/>
+        </w:rPr>
+        <w:t>Neighborhood_NridgHt</w:t>
+      </w:r>
+      <w:proofErr w:type="spellEnd"/>
+      <w:r>
+        <w:rPr>
+          <w:rFonts w:ascii="Arial" w:hAnsi="Arial" w:cs="Arial"/>
+          <w:color w:val="000000"/>
+          <w:sz w:val="22"/>
+          <w:szCs w:val="22"/>
+        </w:rPr>
+        <w:t>’ has a lot of homes made of brick, aka ‘Exterior1st_BrkFace’, which is why they both showed as important price predictors.</w:t>
       </w:r>
     </w:p>
     <w:p>
@@ -3172,6 +3766,7 @@
         <w:pStyle w:val="NormalWeb"/>
         <w:spacing w:before="0" w:beforeAutospacing="0" w:after="0" w:afterAutospacing="0"/>
       </w:pPr>
+      <w:proofErr w:type="gramStart"/>
       <w:r>
         <w:rPr>
           <w:rFonts w:ascii="Arial" w:hAnsi="Arial" w:cs="Arial"/>
@@ -3179,7 +3774,17 @@
           <w:sz w:val="16"/>
           <w:szCs w:val="16"/>
         </w:rPr>
-        <w:t>( 3 - You killed it, 2 - You did pretty good, 1 - There are some things you can improve)</w:t>
+        <w:t>( 3</w:t>
+      </w:r>
+      <w:proofErr w:type="gramEnd"/>
+      <w:r>
+        <w:rPr>
+          <w:rFonts w:ascii="Arial" w:hAnsi="Arial" w:cs="Arial"/>
+          <w:color w:val="000000"/>
+          <w:sz w:val="16"/>
+          <w:szCs w:val="16"/>
+        </w:rPr>
+        <w:t xml:space="preserve"> - You killed it, 2 - You did pretty good, 1 - There are some things you can improve)</w:t>
       </w:r>
     </w:p>
     <w:p>
@@ -3273,7 +3878,18 @@
           <w:iCs/>
           <w:color w:val="000000"/>
         </w:rPr>
-        <w:t>Last project, my progress was slow because I was struggling with basic python syntax. This project went much smoother for me in terms of how many errors I was getting, and I believe that is a direct result of the time I’m putting in outside of class studying my python.</w:t>
+        <w:t xml:space="preserve">Last project, my progress was slow because I was struggling with basic python syntax. This project went much smoother for me in terms of how many errors I was getting, and I believe that is a direct result of the time I’m putting in outside of class studying </w:t>
+      </w:r>
+      <w:bookmarkStart w:id="0" w:name="_GoBack"/>
+      <w:bookmarkEnd w:id="0"/>
+      <w:r>
+        <w:rPr>
+          <w:rFonts w:ascii="Arial" w:hAnsi="Arial" w:cs="Arial"/>
+          <w:i/>
+          <w:iCs/>
+          <w:color w:val="000000"/>
+        </w:rPr>
+        <w:t>python.</w:t>
       </w:r>
     </w:p>
     <w:p>
@@ -3375,13 +3991,26 @@
           <w:rFonts w:ascii="Arial" w:hAnsi="Arial" w:cs="Arial"/>
           <w:color w:val="000000"/>
         </w:rPr>
-        <w:t xml:space="preserve">I would have played around with the train_test_split more to see if I could get better outputs. </w:t>
-      </w:r>
-    </w:p>
-    <w:p>
-      <w:bookmarkStart w:id="0" w:name="_GoBack"/>
-      <w:bookmarkEnd w:id="0"/>
-    </w:p>
+        <w:t xml:space="preserve">I would have played around with the </w:t>
+      </w:r>
+      <w:proofErr w:type="spellStart"/>
+      <w:r>
+        <w:rPr>
+          <w:rFonts w:ascii="Arial" w:hAnsi="Arial" w:cs="Arial"/>
+          <w:color w:val="000000"/>
+        </w:rPr>
+        <w:t>train_test_split</w:t>
+      </w:r>
+      <w:proofErr w:type="spellEnd"/>
+      <w:r>
+        <w:rPr>
+          <w:rFonts w:ascii="Arial" w:hAnsi="Arial" w:cs="Arial"/>
+          <w:color w:val="000000"/>
+        </w:rPr>
+        <w:t xml:space="preserve"> more to see if I could get better outputs. </w:t>
+      </w:r>
+    </w:p>
+    <w:p/>
     <w:sectPr>
       <w:pgSz w:w="12240" w:h="15840"/>
       <w:pgMar w:top="1440" w:right="1440" w:bottom="1440" w:left="1440" w:header="0" w:footer="720" w:gutter="0"/>
@@ -3770,6 +4399,92 @@
     </w:lvl>
   </w:abstractNum>
   <w:abstractNum w:abstractNumId="3">
+    <w:nsid w:val="1FD90584"/>
+    <w:multiLevelType w:val="hybridMultilevel"/>
+    <w:tmpl w:val="97E6E778"/>
+    <w:lvl w:ilvl="0" w:tplc="04090015">
+      <w:start w:val="1"/>
+      <w:numFmt w:val="upperLetter"/>
+      <w:lvlText w:val="%1."/>
+      <w:lvlJc w:val="left"/>
+      <w:pPr>
+        <w:ind w:left="2160" w:hanging="360"/>
+      </w:pPr>
+    </w:lvl>
+    <w:lvl w:ilvl="1" w:tplc="04090019" w:tentative="1">
+      <w:start w:val="1"/>
+      <w:numFmt w:val="lowerLetter"/>
+      <w:lvlText w:val="%2."/>
+      <w:lvlJc w:val="left"/>
+      <w:pPr>
+        <w:ind w:left="2880" w:hanging="360"/>
+      </w:pPr>
+    </w:lvl>
+    <w:lvl w:ilvl="2" w:tplc="0409001B">
+      <w:start w:val="1"/>
+      <w:numFmt w:val="lowerRoman"/>
+      <w:lvlText w:val="%3."/>
+      <w:lvlJc w:val="right"/>
+      <w:pPr>
+        <w:ind w:left="3600" w:hanging="180"/>
+      </w:pPr>
+    </w:lvl>
+    <w:lvl w:ilvl="3" w:tplc="0409000F" w:tentative="1">
+      <w:start w:val="1"/>
+      <w:numFmt w:val="decimal"/>
+      <w:lvlText w:val="%4."/>
+      <w:lvlJc w:val="left"/>
+      <w:pPr>
+        <w:ind w:left="4320" w:hanging="360"/>
+      </w:pPr>
+    </w:lvl>
+    <w:lvl w:ilvl="4" w:tplc="04090019" w:tentative="1">
+      <w:start w:val="1"/>
+      <w:numFmt w:val="lowerLetter"/>
+      <w:lvlText w:val="%5."/>
+      <w:lvlJc w:val="left"/>
+      <w:pPr>
+        <w:ind w:left="5040" w:hanging="360"/>
+      </w:pPr>
+    </w:lvl>
+    <w:lvl w:ilvl="5" w:tplc="0409001B" w:tentative="1">
+      <w:start w:val="1"/>
+      <w:numFmt w:val="lowerRoman"/>
+      <w:lvlText w:val="%6."/>
+      <w:lvlJc w:val="right"/>
+      <w:pPr>
+        <w:ind w:left="5760" w:hanging="180"/>
+      </w:pPr>
+    </w:lvl>
+    <w:lvl w:ilvl="6" w:tplc="0409000F" w:tentative="1">
+      <w:start w:val="1"/>
+      <w:numFmt w:val="decimal"/>
+      <w:lvlText w:val="%7."/>
+      <w:lvlJc w:val="left"/>
+      <w:pPr>
+        <w:ind w:left="6480" w:hanging="360"/>
+      </w:pPr>
+    </w:lvl>
+    <w:lvl w:ilvl="7" w:tplc="04090019" w:tentative="1">
+      <w:start w:val="1"/>
+      <w:numFmt w:val="lowerLetter"/>
+      <w:lvlText w:val="%8."/>
+      <w:lvlJc w:val="left"/>
+      <w:pPr>
+        <w:ind w:left="7200" w:hanging="360"/>
+      </w:pPr>
+    </w:lvl>
+    <w:lvl w:ilvl="8" w:tplc="0409001B" w:tentative="1">
+      <w:start w:val="1"/>
+      <w:numFmt w:val="lowerRoman"/>
+      <w:lvlText w:val="%9."/>
+      <w:lvlJc w:val="right"/>
+      <w:pPr>
+        <w:ind w:left="7920" w:hanging="180"/>
+      </w:pPr>
+    </w:lvl>
+  </w:abstractNum>
+  <w:abstractNum w:abstractNumId="4">
     <w:nsid w:val="203252A4"/>
     <w:multiLevelType w:val="multilevel"/>
     <w:tmpl w:val="4E904792"/>
@@ -3882,7 +4597,7 @@
       </w:rPr>
     </w:lvl>
   </w:abstractNum>
-  <w:abstractNum w:abstractNumId="4">
+  <w:abstractNum w:abstractNumId="5">
     <w:nsid w:val="26AC4A62"/>
     <w:multiLevelType w:val="multilevel"/>
     <w:tmpl w:val="9F201D0E"/>
@@ -4031,7 +4746,7 @@
       </w:rPr>
     </w:lvl>
   </w:abstractNum>
-  <w:abstractNum w:abstractNumId="5">
+  <w:abstractNum w:abstractNumId="6">
     <w:nsid w:val="442511A4"/>
     <w:multiLevelType w:val="multilevel"/>
     <w:tmpl w:val="EB92E612"/>
@@ -4144,7 +4859,93 @@
       </w:rPr>
     </w:lvl>
   </w:abstractNum>
-  <w:abstractNum w:abstractNumId="6">
+  <w:abstractNum w:abstractNumId="7">
+    <w:nsid w:val="4CD138DA"/>
+    <w:multiLevelType w:val="hybridMultilevel"/>
+    <w:tmpl w:val="69EA95B8"/>
+    <w:lvl w:ilvl="0" w:tplc="04090015">
+      <w:start w:val="1"/>
+      <w:numFmt w:val="upperLetter"/>
+      <w:lvlText w:val="%1."/>
+      <w:lvlJc w:val="left"/>
+      <w:pPr>
+        <w:ind w:left="1080" w:hanging="360"/>
+      </w:pPr>
+    </w:lvl>
+    <w:lvl w:ilvl="1" w:tplc="04090019">
+      <w:start w:val="1"/>
+      <w:numFmt w:val="lowerLetter"/>
+      <w:lvlText w:val="%2."/>
+      <w:lvlJc w:val="left"/>
+      <w:pPr>
+        <w:ind w:left="1800" w:hanging="360"/>
+      </w:pPr>
+    </w:lvl>
+    <w:lvl w:ilvl="2" w:tplc="04090017">
+      <w:start w:val="1"/>
+      <w:numFmt w:val="lowerLetter"/>
+      <w:lvlText w:val="%3)"/>
+      <w:lvlJc w:val="left"/>
+      <w:pPr>
+        <w:ind w:left="2700" w:hanging="360"/>
+      </w:pPr>
+    </w:lvl>
+    <w:lvl w:ilvl="3" w:tplc="0409000F" w:tentative="1">
+      <w:start w:val="1"/>
+      <w:numFmt w:val="decimal"/>
+      <w:lvlText w:val="%4."/>
+      <w:lvlJc w:val="left"/>
+      <w:pPr>
+        <w:ind w:left="3240" w:hanging="360"/>
+      </w:pPr>
+    </w:lvl>
+    <w:lvl w:ilvl="4" w:tplc="04090019" w:tentative="1">
+      <w:start w:val="1"/>
+      <w:numFmt w:val="lowerLetter"/>
+      <w:lvlText w:val="%5."/>
+      <w:lvlJc w:val="left"/>
+      <w:pPr>
+        <w:ind w:left="3960" w:hanging="360"/>
+      </w:pPr>
+    </w:lvl>
+    <w:lvl w:ilvl="5" w:tplc="0409001B" w:tentative="1">
+      <w:start w:val="1"/>
+      <w:numFmt w:val="lowerRoman"/>
+      <w:lvlText w:val="%6."/>
+      <w:lvlJc w:val="right"/>
+      <w:pPr>
+        <w:ind w:left="4680" w:hanging="180"/>
+      </w:pPr>
+    </w:lvl>
+    <w:lvl w:ilvl="6" w:tplc="0409000F" w:tentative="1">
+      <w:start w:val="1"/>
+      <w:numFmt w:val="decimal"/>
+      <w:lvlText w:val="%7."/>
+      <w:lvlJc w:val="left"/>
+      <w:pPr>
+        <w:ind w:left="5400" w:hanging="360"/>
+      </w:pPr>
+    </w:lvl>
+    <w:lvl w:ilvl="7" w:tplc="04090019" w:tentative="1">
+      <w:start w:val="1"/>
+      <w:numFmt w:val="lowerLetter"/>
+      <w:lvlText w:val="%8."/>
+      <w:lvlJc w:val="left"/>
+      <w:pPr>
+        <w:ind w:left="6120" w:hanging="360"/>
+      </w:pPr>
+    </w:lvl>
+    <w:lvl w:ilvl="8" w:tplc="0409001B" w:tentative="1">
+      <w:start w:val="1"/>
+      <w:numFmt w:val="lowerRoman"/>
+      <w:lvlText w:val="%9."/>
+      <w:lvlJc w:val="right"/>
+      <w:pPr>
+        <w:ind w:left="6840" w:hanging="180"/>
+      </w:pPr>
+    </w:lvl>
+  </w:abstractNum>
+  <w:abstractNum w:abstractNumId="8">
     <w:nsid w:val="6BBA120B"/>
     <w:multiLevelType w:val="multilevel"/>
     <w:tmpl w:val="E7009574"/>
@@ -4230,7 +5031,7 @@
       </w:pPr>
     </w:lvl>
   </w:abstractNum>
-  <w:abstractNum w:abstractNumId="7">
+  <w:abstractNum w:abstractNumId="9">
     <w:nsid w:val="6C2F1C6E"/>
     <w:multiLevelType w:val="multilevel"/>
     <w:tmpl w:val="9C62C3E0"/>
@@ -4379,7 +5180,7 @@
       </w:rPr>
     </w:lvl>
   </w:abstractNum>
-  <w:abstractNum w:abstractNumId="8">
+  <w:abstractNum w:abstractNumId="10">
     <w:nsid w:val="6C7E6002"/>
     <w:multiLevelType w:val="multilevel"/>
     <w:tmpl w:val="EC760F5A"/>
@@ -4407,7 +5208,7 @@
         <w:ind w:left="1440" w:hanging="360"/>
       </w:pPr>
     </w:lvl>
-    <w:lvl w:ilvl="2" w:tentative="1">
+    <w:lvl w:ilvl="2">
       <w:start w:val="1"/>
       <w:numFmt w:val="decimal"/>
       <w:lvlText w:val="%3."/>
@@ -4492,7 +5293,7 @@
       </w:pPr>
     </w:lvl>
   </w:abstractNum>
-  <w:abstractNum w:abstractNumId="9">
+  <w:abstractNum w:abstractNumId="11">
     <w:nsid w:val="731F420E"/>
     <w:multiLevelType w:val="multilevel"/>
     <w:tmpl w:val="A73894D6"/>
@@ -4641,7 +5442,7 @@
       </w:rPr>
     </w:lvl>
   </w:abstractNum>
-  <w:abstractNum w:abstractNumId="10">
+  <w:abstractNum w:abstractNumId="12">
     <w:nsid w:val="75BD1924"/>
     <w:multiLevelType w:val="multilevel"/>
     <w:tmpl w:val="658E600A"/>
@@ -4754,7 +5555,7 @@
       </w:pPr>
     </w:lvl>
   </w:abstractNum>
-  <w:abstractNum w:abstractNumId="11">
+  <w:abstractNum w:abstractNumId="13">
     <w:nsid w:val="77EE4A63"/>
     <w:multiLevelType w:val="multilevel"/>
     <w:tmpl w:val="05A022EC"/>
@@ -4867,7 +5668,7 @@
       </w:rPr>
     </w:lvl>
   </w:abstractNum>
-  <w:abstractNum w:abstractNumId="12">
+  <w:abstractNum w:abstractNumId="14">
     <w:nsid w:val="78D37A46"/>
     <w:multiLevelType w:val="multilevel"/>
     <w:tmpl w:val="31389F10"/>
@@ -4980,7 +5781,7 @@
       </w:pPr>
     </w:lvl>
   </w:abstractNum>
-  <w:abstractNum w:abstractNumId="13">
+  <w:abstractNum w:abstractNumId="15">
     <w:nsid w:val="7C61702B"/>
     <w:multiLevelType w:val="multilevel"/>
     <w:tmpl w:val="07D6E2AA"/>
@@ -5094,31 +5895,31 @@
     </w:lvl>
   </w:abstractNum>
   <w:num w:numId="1">
-    <w:abstractNumId w:val="5"/>
+    <w:abstractNumId w:val="6"/>
   </w:num>
   <w:num w:numId="2">
-    <w:abstractNumId w:val="11"/>
+    <w:abstractNumId w:val="13"/>
   </w:num>
   <w:num w:numId="3">
-    <w:abstractNumId w:val="3"/>
+    <w:abstractNumId w:val="4"/>
   </w:num>
   <w:num w:numId="4">
-    <w:abstractNumId w:val="13"/>
+    <w:abstractNumId w:val="15"/>
   </w:num>
   <w:num w:numId="5">
     <w:abstractNumId w:val="2"/>
   </w:num>
   <w:num w:numId="6">
-    <w:abstractNumId w:val="6"/>
+    <w:abstractNumId w:val="8"/>
   </w:num>
   <w:num w:numId="7">
     <w:abstractNumId w:val="0"/>
   </w:num>
   <w:num w:numId="8">
-    <w:abstractNumId w:val="8"/>
+    <w:abstractNumId w:val="10"/>
   </w:num>
   <w:num w:numId="9">
-    <w:abstractNumId w:val="8"/>
+    <w:abstractNumId w:val="10"/>
     <w:lvlOverride w:ilvl="1">
       <w:lvl w:ilvl="1">
         <w:numFmt w:val="lowerLetter"/>
@@ -5131,19 +5932,25 @@
     <w:abstractNumId w:val="1"/>
   </w:num>
   <w:num w:numId="11">
-    <w:abstractNumId w:val="10"/>
+    <w:abstractNumId w:val="12"/>
   </w:num>
   <w:num w:numId="12">
-    <w:abstractNumId w:val="12"/>
+    <w:abstractNumId w:val="14"/>
   </w:num>
   <w:num w:numId="13">
-    <w:abstractNumId w:val="7"/>
+    <w:abstractNumId w:val="9"/>
   </w:num>
   <w:num w:numId="14">
-    <w:abstractNumId w:val="9"/>
+    <w:abstractNumId w:val="11"/>
   </w:num>
   <w:num w:numId="15">
-    <w:abstractNumId w:val="4"/>
+    <w:abstractNumId w:val="5"/>
+  </w:num>
+  <w:num w:numId="16">
+    <w:abstractNumId w:val="3"/>
+  </w:num>
+  <w:num w:numId="17">
+    <w:abstractNumId w:val="7"/>
   </w:num>
 </w:numbering>
 </file>
@@ -6006,4 +6813,16 @@
     </a:ext>
   </a:extLst>
 </a:theme>
+</file>
+
+<file path=customXml/item1.xml><?xml version="1.0" encoding="utf-8"?>
+<b:Sources xmlns:b="http://schemas.openxmlformats.org/officeDocument/2006/bibliography" xmlns="http://schemas.openxmlformats.org/officeDocument/2006/bibliography" SelectedStyle="/APASixthEditionOfficeOnline.xsl" StyleName="APA"/>
+</file>
+
+<file path=customXml/itemProps1.xml><?xml version="1.0" encoding="utf-8"?>
+<ds:datastoreItem xmlns:ds="http://schemas.openxmlformats.org/officeDocument/2006/customXml" ds:itemID="{8DF88D95-135F-5548-852B-FD213A5063F6}">
+  <ds:schemaRefs>
+    <ds:schemaRef ds:uri="http://schemas.openxmlformats.org/officeDocument/2006/bibliography"/>
+  </ds:schemaRefs>
+</ds:datastoreItem>
 </file>
</xml_diff>